<commit_message>
Update an small part
</commit_message>
<xml_diff>
--- a/RequireDoc/Jacks_CMPT_370.docx
+++ b/RequireDoc/Jacks_CMPT_370.docx
@@ -1,6 +1,6 @@
 
 <file path=word/document.xml><?xml version="1.0" encoding="utf-8"?>
-<w:document xmlns:wpc="http://schemas.microsoft.com/office/word/2010/wordprocessingCanvas" xmlns:mc="http://schemas.openxmlformats.org/markup-compatibility/2006" xmlns:o="urn:schemas-microsoft-com:office:office" xmlns:r="http://schemas.openxmlformats.org/officeDocument/2006/relationships" xmlns:m="http://schemas.openxmlformats.org/officeDocument/2006/math" xmlns:v="urn:schemas-microsoft-com:vml" xmlns:wp14="http://schemas.microsoft.com/office/word/2010/wordprocessingDrawing" xmlns:wp="http://schemas.openxmlformats.org/drawingml/2006/wordprocessingDrawing" xmlns:w10="urn:schemas-microsoft-com:office:word" xmlns:w="http://schemas.openxmlformats.org/wordprocessingml/2006/main" xmlns:w14="http://schemas.microsoft.com/office/word/2010/wordml" xmlns:w15="http://schemas.microsoft.com/office/word/2012/wordml" xmlns:wpg="http://schemas.microsoft.com/office/word/2010/wordprocessingGroup" xmlns:wpi="http://schemas.microsoft.com/office/word/2010/wordprocessingInk" xmlns:wne="http://schemas.microsoft.com/office/word/2006/wordml" xmlns:wps="http://schemas.microsoft.com/office/word/2010/wordprocessingShape" mc:Ignorable="w14 w15 wp14">
+<w:document xmlns:wpc="http://schemas.microsoft.com/office/word/2010/wordprocessingCanvas" xmlns:cx="http://schemas.microsoft.com/office/drawing/2014/chartex" xmlns:cx1="http://schemas.microsoft.com/office/drawing/2015/9/8/chartex" xmlns:cx2="http://schemas.microsoft.com/office/drawing/2015/10/21/chartex" xmlns:mc="http://schemas.openxmlformats.org/markup-compatibility/2006" xmlns:o="urn:schemas-microsoft-com:office:office" xmlns:r="http://schemas.openxmlformats.org/officeDocument/2006/relationships" xmlns:m="http://schemas.openxmlformats.org/officeDocument/2006/math" xmlns:v="urn:schemas-microsoft-com:vml" xmlns:wp14="http://schemas.microsoft.com/office/word/2010/wordprocessingDrawing" xmlns:wp="http://schemas.openxmlformats.org/drawingml/2006/wordprocessingDrawing" xmlns:w10="urn:schemas-microsoft-com:office:word" xmlns:w="http://schemas.openxmlformats.org/wordprocessingml/2006/main" xmlns:w14="http://schemas.microsoft.com/office/word/2010/wordml" xmlns:w15="http://schemas.microsoft.com/office/word/2012/wordml" xmlns:w16se="http://schemas.microsoft.com/office/word/2015/wordml/symex" xmlns:wpg="http://schemas.microsoft.com/office/word/2010/wordprocessingGroup" xmlns:wpi="http://schemas.microsoft.com/office/word/2010/wordprocessingInk" xmlns:wne="http://schemas.microsoft.com/office/word/2006/wordml" xmlns:wps="http://schemas.microsoft.com/office/word/2010/wordprocessingShape" mc:Ignorable="w14 w15 w16se wp14">
   <w:body>
     <w:p>
       <w:pPr>
@@ -2169,6 +2169,36 @@
     </w:p>
     <w:p>
       <w:pPr>
+        <w:pStyle w:val="ListParagraph"/>
+        <w:numPr>
+          <w:ilvl w:val="0"/>
+          <w:numId w:val="20"/>
+        </w:numPr>
+        <w:rPr>
+          <w:rFonts w:ascii="Arial" w:hAnsi="Arial" w:cs="Arial"/>
+          <w:sz w:val="24"/>
+          <w:szCs w:val="24"/>
+        </w:rPr>
+      </w:pPr>
+      <w:r>
+        <w:rPr>
+          <w:rFonts w:ascii="Arial" w:hAnsi="Arial" w:cs="Arial"/>
+          <w:sz w:val="24"/>
+          <w:szCs w:val="24"/>
+        </w:rPr>
+        <w:t>Add the t</w:t>
+      </w:r>
+      <w:r>
+        <w:rPr>
+          <w:rFonts w:ascii="Arial" w:hAnsi="Arial" w:cs="Arial"/>
+          <w:sz w:val="24"/>
+          <w:szCs w:val="24"/>
+        </w:rPr>
+        <w:t>eam in to the game</w:t>
+      </w:r>
+    </w:p>
+    <w:p>
+      <w:pPr>
         <w:rPr>
           <w:rFonts w:ascii="Arial" w:hAnsi="Arial" w:cs="Arial"/>
           <w:sz w:val="24"/>
@@ -2256,657 +2286,790 @@
         </w:rPr>
         <w:t xml:space="preserve"> happens when the user clicks Server Import</w:t>
       </w:r>
-    </w:p>
-    <w:p>
-      <w:pPr>
-        <w:pStyle w:val="ListParagraph"/>
-        <w:numPr>
-          <w:ilvl w:val="0"/>
-          <w:numId w:val="21"/>
-        </w:numPr>
-        <w:rPr>
-          <w:rFonts w:ascii="Arial" w:hAnsi="Arial" w:cs="Arial"/>
-          <w:sz w:val="24"/>
-          <w:szCs w:val="24"/>
-        </w:rPr>
-      </w:pPr>
-      <w:r>
-        <w:rPr>
-          <w:rFonts w:ascii="Arial" w:hAnsi="Arial" w:cs="Arial"/>
-          <w:sz w:val="24"/>
-          <w:szCs w:val="24"/>
-        </w:rPr>
-        <w:t>A</w:t>
-      </w:r>
-      <w:r>
-        <w:rPr>
-          <w:rFonts w:ascii="Arial" w:hAnsi="Arial" w:cs="Arial"/>
-          <w:sz w:val="24"/>
-          <w:szCs w:val="24"/>
-        </w:rPr>
-        <w:t xml:space="preserve"> popup would appear</w:t>
-      </w:r>
-      <w:r>
-        <w:rPr>
-          <w:rFonts w:ascii="Arial" w:hAnsi="Arial" w:cs="Arial"/>
-          <w:sz w:val="24"/>
-          <w:szCs w:val="24"/>
-        </w:rPr>
-        <w:t xml:space="preserve"> displaying all the </w:t>
-      </w:r>
-      <w:r>
-        <w:rPr>
-          <w:rFonts w:ascii="Arial" w:hAnsi="Arial" w:cs="Arial"/>
-          <w:sz w:val="24"/>
-          <w:szCs w:val="24"/>
-        </w:rPr>
-        <w:t xml:space="preserve">team of </w:t>
-      </w:r>
-      <w:r>
-        <w:rPr>
-          <w:rFonts w:ascii="Arial" w:hAnsi="Arial" w:cs="Arial"/>
-          <w:sz w:val="24"/>
-          <w:szCs w:val="24"/>
-        </w:rPr>
-        <w:t>robot that is stored on the server, each rob</w:t>
-      </w:r>
-      <w:r>
-        <w:rPr>
-          <w:rFonts w:ascii="Arial" w:hAnsi="Arial" w:cs="Arial"/>
-          <w:sz w:val="24"/>
-          <w:szCs w:val="24"/>
-        </w:rPr>
-        <w:t>ot team on the list would show the team name, wins, match played, win/loss ratio, and version.</w:t>
-      </w:r>
-    </w:p>
-    <w:p>
-      <w:pPr>
-        <w:pStyle w:val="ListParagraph"/>
-        <w:numPr>
-          <w:ilvl w:val="0"/>
-          <w:numId w:val="21"/>
-        </w:numPr>
-        <w:rPr>
-          <w:rFonts w:ascii="Arial" w:hAnsi="Arial" w:cs="Arial"/>
-          <w:sz w:val="24"/>
-          <w:szCs w:val="24"/>
-        </w:rPr>
-      </w:pPr>
-      <w:r>
-        <w:rPr>
-          <w:rFonts w:ascii="Arial" w:hAnsi="Arial" w:cs="Arial"/>
-          <w:sz w:val="24"/>
-          <w:szCs w:val="24"/>
-        </w:rPr>
-        <w:t>The user is able to sort the list of robot by clicking either Team, Name, Win, Matches Played, or Win/Loss Ratio.</w:t>
-      </w:r>
-    </w:p>
-    <w:p>
-      <w:pPr>
-        <w:pStyle w:val="ListParagraph"/>
-        <w:numPr>
-          <w:ilvl w:val="0"/>
-          <w:numId w:val="21"/>
-        </w:numPr>
-        <w:rPr>
-          <w:rFonts w:ascii="Arial" w:hAnsi="Arial" w:cs="Arial"/>
-          <w:sz w:val="24"/>
-          <w:szCs w:val="24"/>
-        </w:rPr>
-      </w:pPr>
-      <w:r>
-        <w:rPr>
-          <w:rFonts w:ascii="Arial" w:hAnsi="Arial" w:cs="Arial"/>
-          <w:sz w:val="24"/>
-          <w:szCs w:val="24"/>
-        </w:rPr>
-        <w:t>User select the Team</w:t>
-      </w:r>
-    </w:p>
-    <w:p>
-      <w:pPr>
-        <w:pStyle w:val="ListParagraph"/>
-        <w:numPr>
-          <w:ilvl w:val="0"/>
-          <w:numId w:val="21"/>
-        </w:numPr>
-        <w:rPr>
-          <w:rFonts w:ascii="Arial" w:hAnsi="Arial" w:cs="Arial"/>
-          <w:sz w:val="24"/>
-          <w:szCs w:val="24"/>
-        </w:rPr>
-      </w:pPr>
-      <w:r>
-        <w:rPr>
-          <w:rFonts w:ascii="Arial" w:hAnsi="Arial" w:cs="Arial"/>
-          <w:sz w:val="24"/>
-          <w:szCs w:val="24"/>
-        </w:rPr>
-        <w:t>User pressed Add Team</w:t>
-      </w:r>
-    </w:p>
-    <w:p>
-      <w:pPr>
-        <w:rPr>
-          <w:rFonts w:ascii="Arial" w:hAnsi="Arial" w:cs="Arial"/>
-          <w:sz w:val="24"/>
-          <w:szCs w:val="24"/>
-        </w:rPr>
-      </w:pPr>
-    </w:p>
-    <w:p>
-      <w:pPr>
-        <w:rPr>
-          <w:rFonts w:ascii="Arial" w:hAnsi="Arial" w:cs="Arial"/>
-          <w:sz w:val="24"/>
-          <w:szCs w:val="24"/>
-        </w:rPr>
-      </w:pPr>
-      <w:r>
-        <w:rPr>
-          <w:rFonts w:ascii="Arial" w:hAnsi="Arial" w:cs="Arial"/>
-          <w:sz w:val="24"/>
-          <w:szCs w:val="24"/>
-        </w:rPr>
-        <w:t>Secondary Scenarios</w:t>
-      </w:r>
-      <w:r>
-        <w:rPr>
-          <w:rFonts w:ascii="Arial" w:hAnsi="Arial" w:cs="Arial"/>
-          <w:sz w:val="24"/>
-          <w:szCs w:val="24"/>
-        </w:rPr>
-        <w:t xml:space="preserve"> for Enumerate</w:t>
-      </w:r>
-    </w:p>
-    <w:p>
-      <w:pPr>
-        <w:rPr>
-          <w:rFonts w:ascii="Arial" w:hAnsi="Arial" w:cs="Arial"/>
-          <w:sz w:val="24"/>
-          <w:szCs w:val="24"/>
-        </w:rPr>
-      </w:pPr>
-      <w:r>
-        <w:rPr>
-          <w:rFonts w:ascii="Arial" w:hAnsi="Arial" w:cs="Arial"/>
-          <w:sz w:val="24"/>
-          <w:szCs w:val="24"/>
-        </w:rPr>
-        <w:t>Alternate paths:</w:t>
-      </w:r>
-    </w:p>
-    <w:p>
-      <w:pPr>
-        <w:rPr>
-          <w:rFonts w:ascii="Arial" w:hAnsi="Arial" w:cs="Arial"/>
-          <w:sz w:val="24"/>
-          <w:szCs w:val="24"/>
-        </w:rPr>
-      </w:pPr>
-      <w:r>
-        <w:rPr>
-          <w:rFonts w:ascii="Arial" w:hAnsi="Arial" w:cs="Arial"/>
-          <w:sz w:val="24"/>
-          <w:szCs w:val="24"/>
-        </w:rPr>
-        <w:t>Duplicate</w:t>
-      </w:r>
-      <w:r>
-        <w:rPr>
-          <w:rFonts w:ascii="Arial" w:hAnsi="Arial" w:cs="Arial"/>
-          <w:sz w:val="24"/>
-          <w:szCs w:val="24"/>
-        </w:rPr>
-        <w:t>:</w:t>
-      </w:r>
-      <w:r>
-        <w:rPr>
-          <w:rFonts w:ascii="Arial" w:hAnsi="Arial" w:cs="Arial"/>
-          <w:sz w:val="24"/>
-          <w:szCs w:val="24"/>
-        </w:rPr>
-        <w:t xml:space="preserve"> A retire popup would appear</w:t>
-      </w:r>
-      <w:r>
-        <w:rPr>
-          <w:rFonts w:ascii="Arial" w:hAnsi="Arial" w:cs="Arial"/>
-          <w:sz w:val="24"/>
-          <w:szCs w:val="24"/>
-        </w:rPr>
-        <w:t xml:space="preserve"> (</w:t>
-      </w:r>
-      <w:r>
-        <w:rPr>
-          <w:rFonts w:ascii="Arial" w:hAnsi="Arial" w:cs="Arial"/>
-          <w:sz w:val="24"/>
-          <w:szCs w:val="24"/>
-        </w:rPr>
-        <w:t>After</w:t>
-      </w:r>
-      <w:r>
-        <w:rPr>
-          <w:rFonts w:ascii="Arial" w:hAnsi="Arial" w:cs="Arial"/>
-          <w:sz w:val="24"/>
-          <w:szCs w:val="24"/>
-        </w:rPr>
-        <w:t xml:space="preserve"> Step </w:t>
-      </w:r>
-      <w:r>
-        <w:rPr>
-          <w:rFonts w:ascii="Arial" w:hAnsi="Arial" w:cs="Arial"/>
-          <w:sz w:val="24"/>
-          <w:szCs w:val="24"/>
-        </w:rPr>
-        <w:t>5</w:t>
-      </w:r>
-      <w:r>
-        <w:rPr>
-          <w:rFonts w:ascii="Arial" w:hAnsi="Arial" w:cs="Arial"/>
-          <w:sz w:val="24"/>
-          <w:szCs w:val="24"/>
-        </w:rPr>
-        <w:t>)</w:t>
-      </w:r>
-    </w:p>
-    <w:p>
-      <w:pPr>
-        <w:rPr>
-          <w:rFonts w:ascii="Arial" w:hAnsi="Arial" w:cs="Arial"/>
-          <w:sz w:val="24"/>
-          <w:szCs w:val="24"/>
-        </w:rPr>
-      </w:pPr>
-      <w:r>
-        <w:rPr>
-          <w:rFonts w:ascii="Arial" w:hAnsi="Arial" w:cs="Arial"/>
-          <w:sz w:val="24"/>
-          <w:szCs w:val="24"/>
-        </w:rPr>
-        <w:t>Duplicate:</w:t>
-      </w:r>
-    </w:p>
-    <w:p>
-      <w:pPr>
-        <w:pStyle w:val="ListParagraph"/>
-        <w:numPr>
-          <w:ilvl w:val="0"/>
-          <w:numId w:val="24"/>
-        </w:numPr>
-        <w:rPr>
-          <w:rFonts w:ascii="Arial" w:hAnsi="Arial" w:cs="Arial"/>
-          <w:sz w:val="24"/>
-          <w:szCs w:val="24"/>
-        </w:rPr>
-      </w:pPr>
-      <w:r>
-        <w:rPr>
-          <w:rFonts w:ascii="Arial" w:hAnsi="Arial" w:cs="Arial"/>
-          <w:sz w:val="24"/>
-          <w:szCs w:val="24"/>
-        </w:rPr>
-        <w:t>The duplicate happens when the user try to add a team with a name that have already been taking in the game</w:t>
-      </w:r>
-    </w:p>
-    <w:p>
-      <w:pPr>
-        <w:pStyle w:val="ListParagraph"/>
-        <w:numPr>
-          <w:ilvl w:val="0"/>
-          <w:numId w:val="24"/>
-        </w:numPr>
-        <w:rPr>
-          <w:rFonts w:ascii="Arial" w:hAnsi="Arial" w:cs="Arial"/>
-          <w:sz w:val="24"/>
-          <w:szCs w:val="24"/>
-        </w:rPr>
-      </w:pPr>
-      <w:r>
-        <w:rPr>
-          <w:rFonts w:ascii="Arial" w:hAnsi="Arial" w:cs="Arial"/>
-          <w:sz w:val="24"/>
-          <w:szCs w:val="24"/>
-        </w:rPr>
-        <w:t>The retire primary scenario happen</w:t>
-      </w:r>
-    </w:p>
-    <w:p>
-      <w:pPr>
-        <w:pStyle w:val="ListParagraph"/>
-        <w:numPr>
-          <w:ilvl w:val="0"/>
-          <w:numId w:val="24"/>
-        </w:numPr>
-        <w:rPr>
-          <w:rFonts w:ascii="Arial" w:hAnsi="Arial" w:cs="Arial"/>
-          <w:sz w:val="24"/>
-          <w:szCs w:val="24"/>
-        </w:rPr>
-      </w:pPr>
-      <w:r>
-        <w:rPr>
-          <w:rFonts w:ascii="Arial" w:hAnsi="Arial" w:cs="Arial"/>
-          <w:sz w:val="24"/>
-          <w:szCs w:val="24"/>
-        </w:rPr>
-        <w:t>If the user decid</w:t>
-      </w:r>
-      <w:r>
-        <w:rPr>
-          <w:rFonts w:ascii="Arial" w:hAnsi="Arial" w:cs="Arial"/>
-          <w:sz w:val="24"/>
-          <w:szCs w:val="24"/>
-        </w:rPr>
-        <w:t>e to press freeze, go back to step 5 of the Primary Scenario. If the user decide to press cancel, go back to step 4 of the Primary Scenario.</w:t>
-      </w:r>
-    </w:p>
-    <w:p>
-      <w:pPr>
-        <w:rPr>
-          <w:rFonts w:ascii="Arial" w:hAnsi="Arial" w:cs="Arial"/>
-          <w:sz w:val="24"/>
-          <w:szCs w:val="24"/>
-        </w:rPr>
-      </w:pPr>
-    </w:p>
-    <w:p>
-      <w:pPr>
-        <w:rPr>
-          <w:rFonts w:ascii="Arial" w:hAnsi="Arial" w:cs="Arial"/>
-          <w:sz w:val="24"/>
-          <w:szCs w:val="24"/>
-        </w:rPr>
-      </w:pPr>
-    </w:p>
-    <w:p>
-      <w:pPr>
-        <w:rPr>
-          <w:rFonts w:ascii="Arial" w:hAnsi="Arial" w:cs="Arial"/>
-          <w:sz w:val="24"/>
-          <w:szCs w:val="24"/>
-        </w:rPr>
-      </w:pPr>
-    </w:p>
-    <w:p>
-      <w:pPr>
-        <w:rPr>
-          <w:rFonts w:ascii="Arial" w:hAnsi="Arial" w:cs="Arial"/>
-          <w:sz w:val="24"/>
-          <w:szCs w:val="24"/>
-        </w:rPr>
-      </w:pPr>
-    </w:p>
-    <w:p>
-      <w:pPr>
-        <w:rPr>
-          <w:rFonts w:ascii="Arial" w:hAnsi="Arial" w:cs="Arial"/>
-          <w:sz w:val="24"/>
-          <w:szCs w:val="24"/>
-        </w:rPr>
-      </w:pPr>
-    </w:p>
-    <w:p>
-      <w:pPr>
-        <w:rPr>
-          <w:rFonts w:ascii="Arial" w:hAnsi="Arial" w:cs="Arial"/>
-          <w:sz w:val="24"/>
-          <w:szCs w:val="24"/>
-        </w:rPr>
-      </w:pPr>
-      <w:r>
-        <w:rPr>
-          <w:rFonts w:ascii="Arial" w:hAnsi="Arial" w:cs="Arial"/>
-          <w:sz w:val="24"/>
-          <w:szCs w:val="24"/>
-        </w:rPr>
-        <w:lastRenderedPageBreak/>
-        <w:t>Download Primary Scenario:</w:t>
-      </w:r>
-    </w:p>
-    <w:p>
-      <w:pPr>
-        <w:ind w:firstLine="360"/>
-        <w:rPr>
-          <w:rFonts w:ascii="Arial" w:hAnsi="Arial" w:cs="Arial"/>
-          <w:sz w:val="24"/>
-          <w:szCs w:val="24"/>
-        </w:rPr>
-      </w:pPr>
-      <w:r>
-        <w:rPr>
-          <w:rFonts w:ascii="Arial" w:hAnsi="Arial" w:cs="Arial"/>
-          <w:sz w:val="24"/>
-          <w:szCs w:val="24"/>
-        </w:rPr>
-        <w:t xml:space="preserve">Download scenario is for when the user decides to add a robot team, the system would download the robot team am place it into the local robot folder. </w:t>
-      </w:r>
-    </w:p>
-    <w:p>
-      <w:pPr>
-        <w:pStyle w:val="ListParagraph"/>
-        <w:numPr>
-          <w:ilvl w:val="0"/>
-          <w:numId w:val="22"/>
-        </w:numPr>
-        <w:rPr>
-          <w:rFonts w:ascii="Arial" w:hAnsi="Arial" w:cs="Arial"/>
-          <w:sz w:val="24"/>
-          <w:szCs w:val="24"/>
-        </w:rPr>
-      </w:pPr>
-      <w:r>
-        <w:rPr>
-          <w:rFonts w:ascii="Arial" w:hAnsi="Arial" w:cs="Arial"/>
-          <w:sz w:val="24"/>
-          <w:szCs w:val="24"/>
-        </w:rPr>
-        <w:t>Download happens when the user click the Add Team</w:t>
-      </w:r>
-    </w:p>
-    <w:p>
-      <w:pPr>
-        <w:pStyle w:val="ListParagraph"/>
-        <w:numPr>
-          <w:ilvl w:val="0"/>
-          <w:numId w:val="22"/>
-        </w:numPr>
-        <w:rPr>
-          <w:rFonts w:ascii="Arial" w:hAnsi="Arial" w:cs="Arial"/>
-          <w:sz w:val="24"/>
-          <w:szCs w:val="24"/>
-        </w:rPr>
-      </w:pPr>
-      <w:r>
-        <w:rPr>
-          <w:rFonts w:ascii="Arial" w:hAnsi="Arial" w:cs="Arial"/>
-          <w:sz w:val="24"/>
-          <w:szCs w:val="24"/>
-        </w:rPr>
-        <w:t>The system would download the robot from the server, providing an robot record so the simulator can run it</w:t>
-      </w:r>
-    </w:p>
-    <w:p>
-      <w:pPr>
-        <w:pStyle w:val="ListParagraph"/>
-        <w:rPr>
-          <w:rFonts w:ascii="Arial" w:hAnsi="Arial" w:cs="Arial"/>
-          <w:sz w:val="24"/>
-          <w:szCs w:val="24"/>
-        </w:rPr>
-      </w:pPr>
-    </w:p>
-    <w:p>
-      <w:pPr>
-        <w:rPr>
-          <w:rFonts w:ascii="Arial" w:hAnsi="Arial" w:cs="Arial"/>
-          <w:sz w:val="24"/>
-          <w:szCs w:val="24"/>
-        </w:rPr>
-      </w:pPr>
-      <w:r>
-        <w:rPr>
-          <w:rFonts w:ascii="Arial" w:hAnsi="Arial" w:cs="Arial"/>
-          <w:sz w:val="24"/>
-          <w:szCs w:val="24"/>
-        </w:rPr>
-        <w:t>Retire</w:t>
-      </w:r>
-      <w:r>
-        <w:rPr>
-          <w:rFonts w:ascii="Arial" w:hAnsi="Arial" w:cs="Arial"/>
-          <w:sz w:val="24"/>
-          <w:szCs w:val="24"/>
-        </w:rPr>
-        <w:t xml:space="preserve"> Primary Scenario</w:t>
-      </w:r>
-      <w:r>
-        <w:rPr>
-          <w:rFonts w:ascii="Arial" w:hAnsi="Arial" w:cs="Arial"/>
-          <w:sz w:val="24"/>
-          <w:szCs w:val="24"/>
-        </w:rPr>
-        <w:t>:</w:t>
-      </w:r>
-    </w:p>
-    <w:p>
-      <w:pPr>
-        <w:rPr>
-          <w:rFonts w:ascii="Arial" w:hAnsi="Arial" w:cs="Arial"/>
-          <w:sz w:val="24"/>
-          <w:szCs w:val="24"/>
-        </w:rPr>
-      </w:pPr>
-      <w:r>
-        <w:rPr>
-          <w:rFonts w:ascii="Arial" w:hAnsi="Arial" w:cs="Arial"/>
-          <w:sz w:val="24"/>
-          <w:szCs w:val="24"/>
-        </w:rPr>
-        <w:t>Retire scenario is for when the user decides to remove a robot team from the game, but not delete the team file.</w:t>
-      </w:r>
-    </w:p>
-    <w:p>
-      <w:pPr>
-        <w:pStyle w:val="ListParagraph"/>
-        <w:numPr>
-          <w:ilvl w:val="0"/>
-          <w:numId w:val="23"/>
-        </w:numPr>
-        <w:rPr>
-          <w:rFonts w:ascii="Arial" w:hAnsi="Arial" w:cs="Arial"/>
-          <w:sz w:val="24"/>
-          <w:szCs w:val="24"/>
-        </w:rPr>
-      </w:pPr>
-      <w:r>
-        <w:rPr>
-          <w:rFonts w:ascii="Arial" w:hAnsi="Arial" w:cs="Arial"/>
-          <w:sz w:val="24"/>
-          <w:szCs w:val="24"/>
-        </w:rPr>
-        <w:t xml:space="preserve">Retire happens when the </w:t>
-      </w:r>
-      <w:r>
-        <w:rPr>
-          <w:rFonts w:ascii="Arial" w:hAnsi="Arial" w:cs="Arial"/>
-          <w:sz w:val="24"/>
-          <w:szCs w:val="24"/>
-        </w:rPr>
-        <w:t>user decide to remove an robot team</w:t>
-      </w:r>
-    </w:p>
-    <w:p>
-      <w:pPr>
-        <w:pStyle w:val="ListParagraph"/>
-        <w:numPr>
-          <w:ilvl w:val="0"/>
-          <w:numId w:val="23"/>
-        </w:numPr>
-        <w:rPr>
-          <w:rFonts w:ascii="Arial" w:hAnsi="Arial" w:cs="Arial"/>
-          <w:sz w:val="24"/>
-          <w:szCs w:val="24"/>
-        </w:rPr>
-      </w:pPr>
-      <w:r>
-        <w:rPr>
-          <w:rFonts w:ascii="Arial" w:hAnsi="Arial" w:cs="Arial"/>
-          <w:sz w:val="24"/>
-          <w:szCs w:val="24"/>
-        </w:rPr>
-        <w:t>A popup would appear displaying the robot team that is going to be freeze with its statistics, with two option, Freeze and Cancel</w:t>
-      </w:r>
-    </w:p>
-    <w:p>
-      <w:pPr>
-        <w:pStyle w:val="ListParagraph"/>
-        <w:numPr>
-          <w:ilvl w:val="0"/>
-          <w:numId w:val="23"/>
-        </w:numPr>
-        <w:rPr>
-          <w:rFonts w:ascii="Arial" w:hAnsi="Arial" w:cs="Arial"/>
-          <w:sz w:val="24"/>
-          <w:szCs w:val="24"/>
-        </w:rPr>
-      </w:pPr>
-      <w:r>
-        <w:rPr>
-          <w:rFonts w:ascii="Arial" w:hAnsi="Arial" w:cs="Arial"/>
-          <w:sz w:val="24"/>
-          <w:szCs w:val="24"/>
-        </w:rPr>
-        <w:t>The user pressed Freeze</w:t>
-      </w:r>
-    </w:p>
-    <w:p>
-      <w:pPr>
-        <w:pStyle w:val="ListParagraph"/>
-        <w:numPr>
-          <w:ilvl w:val="0"/>
-          <w:numId w:val="23"/>
-        </w:numPr>
-        <w:rPr>
-          <w:rFonts w:ascii="Arial" w:hAnsi="Arial" w:cs="Arial"/>
-          <w:sz w:val="24"/>
-          <w:szCs w:val="24"/>
-        </w:rPr>
-      </w:pPr>
-      <w:r>
-        <w:rPr>
-          <w:rFonts w:ascii="Arial" w:hAnsi="Arial" w:cs="Arial"/>
-          <w:sz w:val="24"/>
-          <w:szCs w:val="24"/>
-        </w:rPr>
-        <w:t>The game would freeze the team, making the team’s name available for use</w:t>
-      </w:r>
-    </w:p>
-    <w:p>
-      <w:pPr>
-        <w:rPr>
-          <w:rFonts w:ascii="Arial" w:hAnsi="Arial" w:cs="Arial"/>
-          <w:sz w:val="24"/>
-          <w:szCs w:val="24"/>
-        </w:rPr>
-      </w:pPr>
-    </w:p>
-    <w:p>
-      <w:pPr>
-        <w:rPr>
-          <w:rFonts w:ascii="Arial" w:hAnsi="Arial" w:cs="Arial"/>
-          <w:sz w:val="24"/>
-          <w:szCs w:val="24"/>
-        </w:rPr>
-      </w:pPr>
+      <w:r>
+        <w:rPr>
+          <w:rFonts w:ascii="Arial" w:hAnsi="Arial" w:cs="Arial"/>
+          <w:sz w:val="24"/>
+          <w:szCs w:val="24"/>
+        </w:rPr>
+        <w:t>s</w:t>
+      </w:r>
       <w:bookmarkStart w:id="0" w:name="_GoBack"/>
       <w:bookmarkEnd w:id="0"/>
-      <w:r>
-        <w:rPr>
-          <w:rFonts w:ascii="Arial" w:hAnsi="Arial" w:cs="Arial"/>
-          <w:sz w:val="24"/>
-          <w:szCs w:val="24"/>
-        </w:rPr>
-        <w:t xml:space="preserve">UpdateStats Primary Scenario </w:t>
+    </w:p>
+    <w:p>
+      <w:pPr>
+        <w:pStyle w:val="ListParagraph"/>
+        <w:numPr>
+          <w:ilvl w:val="0"/>
+          <w:numId w:val="21"/>
+        </w:numPr>
+        <w:rPr>
+          <w:rFonts w:ascii="Arial" w:hAnsi="Arial" w:cs="Arial"/>
+          <w:sz w:val="24"/>
+          <w:szCs w:val="24"/>
+        </w:rPr>
+      </w:pPr>
+      <w:r>
+        <w:rPr>
+          <w:rFonts w:ascii="Arial" w:hAnsi="Arial" w:cs="Arial"/>
+          <w:sz w:val="24"/>
+          <w:szCs w:val="24"/>
+        </w:rPr>
+        <w:t>A</w:t>
+      </w:r>
+      <w:r>
+        <w:rPr>
+          <w:rFonts w:ascii="Arial" w:hAnsi="Arial" w:cs="Arial"/>
+          <w:sz w:val="24"/>
+          <w:szCs w:val="24"/>
+        </w:rPr>
+        <w:t xml:space="preserve"> popup would appear</w:t>
+      </w:r>
+      <w:r>
+        <w:rPr>
+          <w:rFonts w:ascii="Arial" w:hAnsi="Arial" w:cs="Arial"/>
+          <w:sz w:val="24"/>
+          <w:szCs w:val="24"/>
+        </w:rPr>
+        <w:t xml:space="preserve"> displaying all the </w:t>
+      </w:r>
+      <w:r>
+        <w:rPr>
+          <w:rFonts w:ascii="Arial" w:hAnsi="Arial" w:cs="Arial"/>
+          <w:sz w:val="24"/>
+          <w:szCs w:val="24"/>
+        </w:rPr>
+        <w:t xml:space="preserve">team of </w:t>
+      </w:r>
+      <w:r>
+        <w:rPr>
+          <w:rFonts w:ascii="Arial" w:hAnsi="Arial" w:cs="Arial"/>
+          <w:sz w:val="24"/>
+          <w:szCs w:val="24"/>
+        </w:rPr>
+        <w:t>robot that is stored on the server, each rob</w:t>
+      </w:r>
+      <w:r>
+        <w:rPr>
+          <w:rFonts w:ascii="Arial" w:hAnsi="Arial" w:cs="Arial"/>
+          <w:sz w:val="24"/>
+          <w:szCs w:val="24"/>
+        </w:rPr>
+        <w:t>ot team on the list would show the team name, wins, match played, win/loss ratio, and version.</w:t>
+      </w:r>
+    </w:p>
+    <w:p>
+      <w:pPr>
+        <w:pStyle w:val="ListParagraph"/>
+        <w:numPr>
+          <w:ilvl w:val="0"/>
+          <w:numId w:val="21"/>
+        </w:numPr>
+        <w:rPr>
+          <w:rFonts w:ascii="Arial" w:hAnsi="Arial" w:cs="Arial"/>
+          <w:sz w:val="24"/>
+          <w:szCs w:val="24"/>
+        </w:rPr>
+      </w:pPr>
+      <w:r>
+        <w:rPr>
+          <w:rFonts w:ascii="Arial" w:hAnsi="Arial" w:cs="Arial"/>
+          <w:sz w:val="24"/>
+          <w:szCs w:val="24"/>
+        </w:rPr>
+        <w:t>The user is able to sort the list of robot by clicking either Team, Name, Win, Matches Played, or Win/Loss Ratio.</w:t>
+      </w:r>
+    </w:p>
+    <w:p>
+      <w:pPr>
+        <w:pStyle w:val="ListParagraph"/>
+        <w:numPr>
+          <w:ilvl w:val="0"/>
+          <w:numId w:val="21"/>
+        </w:numPr>
+        <w:rPr>
+          <w:rFonts w:ascii="Arial" w:hAnsi="Arial" w:cs="Arial"/>
+          <w:sz w:val="24"/>
+          <w:szCs w:val="24"/>
+        </w:rPr>
+      </w:pPr>
+      <w:r>
+        <w:rPr>
+          <w:rFonts w:ascii="Arial" w:hAnsi="Arial" w:cs="Arial"/>
+          <w:sz w:val="24"/>
+          <w:szCs w:val="24"/>
+        </w:rPr>
+        <w:t>User select the Team</w:t>
+      </w:r>
+    </w:p>
+    <w:p>
+      <w:pPr>
+        <w:pStyle w:val="ListParagraph"/>
+        <w:numPr>
+          <w:ilvl w:val="0"/>
+          <w:numId w:val="21"/>
+        </w:numPr>
+        <w:rPr>
+          <w:rFonts w:ascii="Arial" w:hAnsi="Arial" w:cs="Arial"/>
+          <w:sz w:val="24"/>
+          <w:szCs w:val="24"/>
+        </w:rPr>
+      </w:pPr>
+      <w:r>
+        <w:rPr>
+          <w:rFonts w:ascii="Arial" w:hAnsi="Arial" w:cs="Arial"/>
+          <w:sz w:val="24"/>
+          <w:szCs w:val="24"/>
+        </w:rPr>
+        <w:t>User pressed Add Team</w:t>
+      </w:r>
+    </w:p>
+    <w:p>
+      <w:pPr>
+        <w:pStyle w:val="ListParagraph"/>
+        <w:numPr>
+          <w:ilvl w:val="0"/>
+          <w:numId w:val="21"/>
+        </w:numPr>
+        <w:rPr>
+          <w:rFonts w:ascii="Arial" w:hAnsi="Arial" w:cs="Arial"/>
+          <w:sz w:val="24"/>
+          <w:szCs w:val="24"/>
+        </w:rPr>
+      </w:pPr>
+      <w:r>
+        <w:rPr>
+          <w:rFonts w:ascii="Arial" w:hAnsi="Arial" w:cs="Arial"/>
+          <w:sz w:val="24"/>
+          <w:szCs w:val="24"/>
+        </w:rPr>
+        <w:t>Download Scenarios</w:t>
+      </w:r>
+    </w:p>
+    <w:p>
+      <w:pPr>
+        <w:pStyle w:val="ListParagraph"/>
+        <w:numPr>
+          <w:ilvl w:val="0"/>
+          <w:numId w:val="21"/>
+        </w:numPr>
+        <w:rPr>
+          <w:rFonts w:ascii="Arial" w:hAnsi="Arial" w:cs="Arial"/>
+          <w:sz w:val="24"/>
+          <w:szCs w:val="24"/>
+        </w:rPr>
+      </w:pPr>
+      <w:r>
+        <w:rPr>
+          <w:rFonts w:ascii="Arial" w:hAnsi="Arial" w:cs="Arial"/>
+          <w:sz w:val="24"/>
+          <w:szCs w:val="24"/>
+        </w:rPr>
+        <w:t>Add the team in to the game</w:t>
+      </w:r>
+    </w:p>
+    <w:p>
+      <w:pPr>
+        <w:rPr>
+          <w:rFonts w:ascii="Arial" w:hAnsi="Arial" w:cs="Arial"/>
+          <w:sz w:val="24"/>
+          <w:szCs w:val="24"/>
+        </w:rPr>
+      </w:pPr>
+    </w:p>
+    <w:p>
+      <w:pPr>
+        <w:rPr>
+          <w:rFonts w:ascii="Arial" w:hAnsi="Arial" w:cs="Arial"/>
+          <w:sz w:val="24"/>
+          <w:szCs w:val="24"/>
+        </w:rPr>
+      </w:pPr>
+      <w:r>
+        <w:rPr>
+          <w:rFonts w:ascii="Arial" w:hAnsi="Arial" w:cs="Arial"/>
+          <w:sz w:val="24"/>
+          <w:szCs w:val="24"/>
+        </w:rPr>
+        <w:t>Secondary Scenarios for Enumerate</w:t>
+      </w:r>
+    </w:p>
+    <w:p>
+      <w:pPr>
+        <w:rPr>
+          <w:rFonts w:ascii="Arial" w:hAnsi="Arial" w:cs="Arial"/>
+          <w:sz w:val="24"/>
+          <w:szCs w:val="24"/>
+        </w:rPr>
+      </w:pPr>
+      <w:r>
+        <w:rPr>
+          <w:rFonts w:ascii="Arial" w:hAnsi="Arial" w:cs="Arial"/>
+          <w:sz w:val="24"/>
+          <w:szCs w:val="24"/>
+        </w:rPr>
+        <w:t>Alternate paths:</w:t>
+      </w:r>
+    </w:p>
+    <w:p>
+      <w:pPr>
+        <w:rPr>
+          <w:rFonts w:ascii="Arial" w:hAnsi="Arial" w:cs="Arial"/>
+          <w:sz w:val="24"/>
+          <w:szCs w:val="24"/>
+        </w:rPr>
+      </w:pPr>
+      <w:r>
+        <w:rPr>
+          <w:rFonts w:ascii="Arial" w:hAnsi="Arial" w:cs="Arial"/>
+          <w:sz w:val="24"/>
+          <w:szCs w:val="24"/>
+        </w:rPr>
+        <w:t>Duplicate</w:t>
+      </w:r>
+      <w:r>
+        <w:rPr>
+          <w:rFonts w:ascii="Arial" w:hAnsi="Arial" w:cs="Arial"/>
+          <w:sz w:val="24"/>
+          <w:szCs w:val="24"/>
+        </w:rPr>
+        <w:t>:</w:t>
+      </w:r>
+      <w:r>
+        <w:rPr>
+          <w:rFonts w:ascii="Arial" w:hAnsi="Arial" w:cs="Arial"/>
+          <w:sz w:val="24"/>
+          <w:szCs w:val="24"/>
+        </w:rPr>
+        <w:t xml:space="preserve"> A retire popup would appear</w:t>
+      </w:r>
+      <w:r>
+        <w:rPr>
+          <w:rFonts w:ascii="Arial" w:hAnsi="Arial" w:cs="Arial"/>
+          <w:sz w:val="24"/>
+          <w:szCs w:val="24"/>
+        </w:rPr>
+        <w:t xml:space="preserve"> (</w:t>
+      </w:r>
+      <w:r>
+        <w:rPr>
+          <w:rFonts w:ascii="Arial" w:hAnsi="Arial" w:cs="Arial"/>
+          <w:sz w:val="24"/>
+          <w:szCs w:val="24"/>
+        </w:rPr>
+        <w:t>After</w:t>
+      </w:r>
+      <w:r>
+        <w:rPr>
+          <w:rFonts w:ascii="Arial" w:hAnsi="Arial" w:cs="Arial"/>
+          <w:sz w:val="24"/>
+          <w:szCs w:val="24"/>
+        </w:rPr>
+        <w:t xml:space="preserve"> Step </w:t>
+      </w:r>
+      <w:r>
+        <w:rPr>
+          <w:rFonts w:ascii="Arial" w:hAnsi="Arial" w:cs="Arial"/>
+          <w:sz w:val="24"/>
+          <w:szCs w:val="24"/>
+        </w:rPr>
+        <w:t>5</w:t>
+      </w:r>
+      <w:r>
+        <w:rPr>
+          <w:rFonts w:ascii="Arial" w:hAnsi="Arial" w:cs="Arial"/>
+          <w:sz w:val="24"/>
+          <w:szCs w:val="24"/>
+        </w:rPr>
+        <w:t>)</w:t>
+      </w:r>
+    </w:p>
+    <w:p>
+      <w:pPr>
+        <w:rPr>
+          <w:rFonts w:ascii="Arial" w:hAnsi="Arial" w:cs="Arial"/>
+          <w:sz w:val="24"/>
+          <w:szCs w:val="24"/>
+        </w:rPr>
+      </w:pPr>
+      <w:r>
+        <w:rPr>
+          <w:rFonts w:ascii="Arial" w:hAnsi="Arial" w:cs="Arial"/>
+          <w:sz w:val="24"/>
+          <w:szCs w:val="24"/>
+        </w:rPr>
+        <w:t>Duplicate:</w:t>
+      </w:r>
+    </w:p>
+    <w:p>
+      <w:pPr>
+        <w:pStyle w:val="ListParagraph"/>
+        <w:numPr>
+          <w:ilvl w:val="0"/>
+          <w:numId w:val="24"/>
+        </w:numPr>
+        <w:rPr>
+          <w:rFonts w:ascii="Arial" w:hAnsi="Arial" w:cs="Arial"/>
+          <w:sz w:val="24"/>
+          <w:szCs w:val="24"/>
+        </w:rPr>
+      </w:pPr>
+      <w:r>
+        <w:rPr>
+          <w:rFonts w:ascii="Arial" w:hAnsi="Arial" w:cs="Arial"/>
+          <w:sz w:val="24"/>
+          <w:szCs w:val="24"/>
+        </w:rPr>
+        <w:t>The duplicate happens</w:t>
+      </w:r>
+      <w:r>
+        <w:rPr>
+          <w:rFonts w:ascii="Arial" w:hAnsi="Arial" w:cs="Arial"/>
+          <w:sz w:val="24"/>
+          <w:szCs w:val="24"/>
+        </w:rPr>
+        <w:t xml:space="preserve"> when the user </w:t>
+      </w:r>
+      <w:r>
+        <w:rPr>
+          <w:rFonts w:ascii="Arial" w:hAnsi="Arial" w:cs="Arial"/>
+          <w:sz w:val="24"/>
+          <w:szCs w:val="24"/>
+        </w:rPr>
+        <w:t>tries</w:t>
+      </w:r>
+      <w:r>
+        <w:rPr>
+          <w:rFonts w:ascii="Arial" w:hAnsi="Arial" w:cs="Arial"/>
+          <w:sz w:val="24"/>
+          <w:szCs w:val="24"/>
+        </w:rPr>
+        <w:t xml:space="preserve"> to add a team with a name that have already been taking in the game</w:t>
+      </w:r>
+    </w:p>
+    <w:p>
+      <w:pPr>
+        <w:pStyle w:val="ListParagraph"/>
+        <w:numPr>
+          <w:ilvl w:val="0"/>
+          <w:numId w:val="24"/>
+        </w:numPr>
+        <w:rPr>
+          <w:rFonts w:ascii="Arial" w:hAnsi="Arial" w:cs="Arial"/>
+          <w:sz w:val="24"/>
+          <w:szCs w:val="24"/>
+        </w:rPr>
+      </w:pPr>
+      <w:r>
+        <w:rPr>
+          <w:rFonts w:ascii="Arial" w:hAnsi="Arial" w:cs="Arial"/>
+          <w:sz w:val="24"/>
+          <w:szCs w:val="24"/>
+        </w:rPr>
+        <w:t>The retire primary scenario happen</w:t>
+      </w:r>
+    </w:p>
+    <w:p>
+      <w:pPr>
+        <w:pStyle w:val="ListParagraph"/>
+        <w:numPr>
+          <w:ilvl w:val="0"/>
+          <w:numId w:val="24"/>
+        </w:numPr>
+        <w:rPr>
+          <w:rFonts w:ascii="Arial" w:hAnsi="Arial" w:cs="Arial"/>
+          <w:sz w:val="24"/>
+          <w:szCs w:val="24"/>
+        </w:rPr>
+      </w:pPr>
+      <w:r>
+        <w:rPr>
+          <w:rFonts w:ascii="Arial" w:hAnsi="Arial" w:cs="Arial"/>
+          <w:sz w:val="24"/>
+          <w:szCs w:val="24"/>
+        </w:rPr>
+        <w:t xml:space="preserve">If the user </w:t>
+      </w:r>
+      <w:r>
+        <w:rPr>
+          <w:rFonts w:ascii="Arial" w:hAnsi="Arial" w:cs="Arial"/>
+          <w:sz w:val="24"/>
+          <w:szCs w:val="24"/>
+        </w:rPr>
+        <w:t>decides</w:t>
+      </w:r>
+      <w:r>
+        <w:rPr>
+          <w:rFonts w:ascii="Arial" w:hAnsi="Arial" w:cs="Arial"/>
+          <w:sz w:val="24"/>
+          <w:szCs w:val="24"/>
+        </w:rPr>
+        <w:t xml:space="preserve"> to press freeze, go back to step 5 of the Primary Scenario. If the user </w:t>
+      </w:r>
+      <w:r>
+        <w:rPr>
+          <w:rFonts w:ascii="Arial" w:hAnsi="Arial" w:cs="Arial"/>
+          <w:sz w:val="24"/>
+          <w:szCs w:val="24"/>
+        </w:rPr>
+        <w:t>decides</w:t>
+      </w:r>
+      <w:r>
+        <w:rPr>
+          <w:rFonts w:ascii="Arial" w:hAnsi="Arial" w:cs="Arial"/>
+          <w:sz w:val="24"/>
+          <w:szCs w:val="24"/>
+        </w:rPr>
+        <w:t xml:space="preserve"> to press cancel, go back to step 4 of the Primary Scenario.</w:t>
+      </w:r>
+    </w:p>
+    <w:p>
+      <w:pPr>
+        <w:rPr>
+          <w:rFonts w:ascii="Arial" w:hAnsi="Arial" w:cs="Arial"/>
+          <w:sz w:val="24"/>
+          <w:szCs w:val="24"/>
+        </w:rPr>
+      </w:pPr>
+    </w:p>
+    <w:p>
+      <w:pPr>
+        <w:rPr>
+          <w:rFonts w:ascii="Arial" w:hAnsi="Arial" w:cs="Arial"/>
+          <w:sz w:val="24"/>
+          <w:szCs w:val="24"/>
+        </w:rPr>
+      </w:pPr>
+    </w:p>
+    <w:p>
+      <w:pPr>
+        <w:rPr>
+          <w:rFonts w:ascii="Arial" w:hAnsi="Arial" w:cs="Arial"/>
+          <w:sz w:val="24"/>
+          <w:szCs w:val="24"/>
+        </w:rPr>
+      </w:pPr>
+    </w:p>
+    <w:p>
+      <w:pPr>
+        <w:rPr>
+          <w:rFonts w:ascii="Arial" w:hAnsi="Arial" w:cs="Arial"/>
+          <w:sz w:val="24"/>
+          <w:szCs w:val="24"/>
+        </w:rPr>
+      </w:pPr>
+    </w:p>
+    <w:p>
+      <w:pPr>
+        <w:rPr>
+          <w:rFonts w:ascii="Arial" w:hAnsi="Arial" w:cs="Arial"/>
+          <w:sz w:val="24"/>
+          <w:szCs w:val="24"/>
+        </w:rPr>
+      </w:pPr>
+    </w:p>
+    <w:p>
+      <w:pPr>
+        <w:rPr>
+          <w:rFonts w:ascii="Arial" w:hAnsi="Arial" w:cs="Arial"/>
+          <w:sz w:val="24"/>
+          <w:szCs w:val="24"/>
+        </w:rPr>
+      </w:pPr>
+      <w:r>
+        <w:rPr>
+          <w:rFonts w:ascii="Arial" w:hAnsi="Arial" w:cs="Arial"/>
+          <w:sz w:val="24"/>
+          <w:szCs w:val="24"/>
+        </w:rPr>
+        <w:t>Download Primary Scenario:</w:t>
+      </w:r>
+    </w:p>
+    <w:p>
+      <w:pPr>
+        <w:ind w:firstLine="360"/>
+        <w:rPr>
+          <w:rFonts w:ascii="Arial" w:hAnsi="Arial" w:cs="Arial"/>
+          <w:sz w:val="24"/>
+          <w:szCs w:val="24"/>
+        </w:rPr>
+      </w:pPr>
+      <w:r>
+        <w:rPr>
+          <w:rFonts w:ascii="Arial" w:hAnsi="Arial" w:cs="Arial"/>
+          <w:sz w:val="24"/>
+          <w:szCs w:val="24"/>
+        </w:rPr>
+        <w:t xml:space="preserve">Download scenario is for when the user decides to add a robot team, the system would download the robot team am place it into the local robot folder. </w:t>
+      </w:r>
+    </w:p>
+    <w:p>
+      <w:pPr>
+        <w:pStyle w:val="ListParagraph"/>
+        <w:numPr>
+          <w:ilvl w:val="0"/>
+          <w:numId w:val="22"/>
+        </w:numPr>
+        <w:rPr>
+          <w:rFonts w:ascii="Arial" w:hAnsi="Arial" w:cs="Arial"/>
+          <w:sz w:val="24"/>
+          <w:szCs w:val="24"/>
+        </w:rPr>
+      </w:pPr>
+      <w:r>
+        <w:rPr>
+          <w:rFonts w:ascii="Arial" w:hAnsi="Arial" w:cs="Arial"/>
+          <w:sz w:val="24"/>
+          <w:szCs w:val="24"/>
+        </w:rPr>
+        <w:t xml:space="preserve">Download happens when the user </w:t>
+      </w:r>
+      <w:r>
+        <w:rPr>
+          <w:rFonts w:ascii="Arial" w:hAnsi="Arial" w:cs="Arial"/>
+          <w:sz w:val="24"/>
+          <w:szCs w:val="24"/>
+        </w:rPr>
+        <w:t>clicks</w:t>
+      </w:r>
+      <w:r>
+        <w:rPr>
+          <w:rFonts w:ascii="Arial" w:hAnsi="Arial" w:cs="Arial"/>
+          <w:sz w:val="24"/>
+          <w:szCs w:val="24"/>
+        </w:rPr>
+        <w:t xml:space="preserve"> the Add Team</w:t>
+      </w:r>
+    </w:p>
+    <w:p>
+      <w:pPr>
+        <w:pStyle w:val="ListParagraph"/>
+        <w:numPr>
+          <w:ilvl w:val="0"/>
+          <w:numId w:val="22"/>
+        </w:numPr>
+        <w:rPr>
+          <w:rFonts w:ascii="Arial" w:hAnsi="Arial" w:cs="Arial"/>
+          <w:sz w:val="24"/>
+          <w:szCs w:val="24"/>
+        </w:rPr>
+      </w:pPr>
+      <w:r>
+        <w:rPr>
+          <w:rFonts w:ascii="Arial" w:hAnsi="Arial" w:cs="Arial"/>
+          <w:sz w:val="24"/>
+          <w:szCs w:val="24"/>
+        </w:rPr>
+        <w:t>The system would download the robot from the server, providing an robot record so the simulator can run it</w:t>
+      </w:r>
+    </w:p>
+    <w:p>
+      <w:pPr>
+        <w:pStyle w:val="ListParagraph"/>
+        <w:rPr>
+          <w:rFonts w:ascii="Arial" w:hAnsi="Arial" w:cs="Arial"/>
+          <w:sz w:val="24"/>
+          <w:szCs w:val="24"/>
+        </w:rPr>
+      </w:pPr>
+    </w:p>
+    <w:p>
+      <w:pPr>
+        <w:rPr>
+          <w:rFonts w:ascii="Arial" w:hAnsi="Arial" w:cs="Arial"/>
+          <w:sz w:val="24"/>
+          <w:szCs w:val="24"/>
+        </w:rPr>
+      </w:pPr>
+      <w:r>
+        <w:rPr>
+          <w:rFonts w:ascii="Arial" w:hAnsi="Arial" w:cs="Arial"/>
+          <w:sz w:val="24"/>
+          <w:szCs w:val="24"/>
+        </w:rPr>
+        <w:t>Retire</w:t>
+      </w:r>
+      <w:r>
+        <w:rPr>
+          <w:rFonts w:ascii="Arial" w:hAnsi="Arial" w:cs="Arial"/>
+          <w:sz w:val="24"/>
+          <w:szCs w:val="24"/>
+        </w:rPr>
+        <w:t xml:space="preserve"> Primary Scenario</w:t>
+      </w:r>
+      <w:r>
+        <w:rPr>
+          <w:rFonts w:ascii="Arial" w:hAnsi="Arial" w:cs="Arial"/>
+          <w:sz w:val="24"/>
+          <w:szCs w:val="24"/>
+        </w:rPr>
+        <w:t>:</w:t>
+      </w:r>
+    </w:p>
+    <w:p>
+      <w:pPr>
+        <w:rPr>
+          <w:rFonts w:ascii="Arial" w:hAnsi="Arial" w:cs="Arial"/>
+          <w:sz w:val="24"/>
+          <w:szCs w:val="24"/>
+        </w:rPr>
+      </w:pPr>
+      <w:r>
+        <w:rPr>
+          <w:rFonts w:ascii="Arial" w:hAnsi="Arial" w:cs="Arial"/>
+          <w:sz w:val="24"/>
+          <w:szCs w:val="24"/>
+        </w:rPr>
+        <w:t>Retire scenario is for when the user decides to remove a robot team from the game, but not delete the team file.</w:t>
+      </w:r>
+    </w:p>
+    <w:p>
+      <w:pPr>
+        <w:pStyle w:val="ListParagraph"/>
+        <w:numPr>
+          <w:ilvl w:val="0"/>
+          <w:numId w:val="23"/>
+        </w:numPr>
+        <w:rPr>
+          <w:rFonts w:ascii="Arial" w:hAnsi="Arial" w:cs="Arial"/>
+          <w:sz w:val="24"/>
+          <w:szCs w:val="24"/>
+        </w:rPr>
+      </w:pPr>
+      <w:r>
+        <w:rPr>
+          <w:rFonts w:ascii="Arial" w:hAnsi="Arial" w:cs="Arial"/>
+          <w:sz w:val="24"/>
+          <w:szCs w:val="24"/>
+        </w:rPr>
+        <w:t xml:space="preserve">Retire happens when the </w:t>
+      </w:r>
+      <w:r>
+        <w:rPr>
+          <w:rFonts w:ascii="Arial" w:hAnsi="Arial" w:cs="Arial"/>
+          <w:sz w:val="24"/>
+          <w:szCs w:val="24"/>
+        </w:rPr>
+        <w:t xml:space="preserve">user </w:t>
+      </w:r>
+      <w:r>
+        <w:rPr>
+          <w:rFonts w:ascii="Arial" w:hAnsi="Arial" w:cs="Arial"/>
+          <w:sz w:val="24"/>
+          <w:szCs w:val="24"/>
+        </w:rPr>
+        <w:t>decides</w:t>
+      </w:r>
+      <w:r>
+        <w:rPr>
+          <w:rFonts w:ascii="Arial" w:hAnsi="Arial" w:cs="Arial"/>
+          <w:sz w:val="24"/>
+          <w:szCs w:val="24"/>
+        </w:rPr>
+        <w:t xml:space="preserve"> to remove an robot team</w:t>
+      </w:r>
+    </w:p>
+    <w:p>
+      <w:pPr>
+        <w:pStyle w:val="ListParagraph"/>
+        <w:numPr>
+          <w:ilvl w:val="0"/>
+          <w:numId w:val="23"/>
+        </w:numPr>
+        <w:rPr>
+          <w:rFonts w:ascii="Arial" w:hAnsi="Arial" w:cs="Arial"/>
+          <w:sz w:val="24"/>
+          <w:szCs w:val="24"/>
+        </w:rPr>
+      </w:pPr>
+      <w:r>
+        <w:rPr>
+          <w:rFonts w:ascii="Arial" w:hAnsi="Arial" w:cs="Arial"/>
+          <w:sz w:val="24"/>
+          <w:szCs w:val="24"/>
+        </w:rPr>
+        <w:t>A popup would appear displaying the robot team that is going to be freeze with its statistics, with two option, Freeze and Cancel</w:t>
+      </w:r>
+    </w:p>
+    <w:p>
+      <w:pPr>
+        <w:pStyle w:val="ListParagraph"/>
+        <w:numPr>
+          <w:ilvl w:val="0"/>
+          <w:numId w:val="23"/>
+        </w:numPr>
+        <w:rPr>
+          <w:rFonts w:ascii="Arial" w:hAnsi="Arial" w:cs="Arial"/>
+          <w:sz w:val="24"/>
+          <w:szCs w:val="24"/>
+        </w:rPr>
+      </w:pPr>
+      <w:r>
+        <w:rPr>
+          <w:rFonts w:ascii="Arial" w:hAnsi="Arial" w:cs="Arial"/>
+          <w:sz w:val="24"/>
+          <w:szCs w:val="24"/>
+        </w:rPr>
+        <w:t>The user pressed Freeze</w:t>
+      </w:r>
+    </w:p>
+    <w:p>
+      <w:pPr>
+        <w:pStyle w:val="ListParagraph"/>
+        <w:numPr>
+          <w:ilvl w:val="0"/>
+          <w:numId w:val="23"/>
+        </w:numPr>
+        <w:rPr>
+          <w:rFonts w:ascii="Arial" w:hAnsi="Arial" w:cs="Arial"/>
+          <w:sz w:val="24"/>
+          <w:szCs w:val="24"/>
+        </w:rPr>
+      </w:pPr>
+      <w:r>
+        <w:rPr>
+          <w:rFonts w:ascii="Arial" w:hAnsi="Arial" w:cs="Arial"/>
+          <w:sz w:val="24"/>
+          <w:szCs w:val="24"/>
+        </w:rPr>
+        <w:t>The game would freeze the team, making the team’s name available for use</w:t>
+      </w:r>
+    </w:p>
+    <w:p>
+      <w:pPr>
+        <w:rPr>
+          <w:rFonts w:ascii="Arial" w:hAnsi="Arial" w:cs="Arial"/>
+          <w:sz w:val="24"/>
+          <w:szCs w:val="24"/>
+        </w:rPr>
+      </w:pPr>
+    </w:p>
+    <w:p>
+      <w:pPr>
+        <w:rPr>
+          <w:rFonts w:ascii="Arial" w:hAnsi="Arial" w:cs="Arial"/>
+          <w:sz w:val="24"/>
+          <w:szCs w:val="24"/>
+        </w:rPr>
+      </w:pPr>
+      <w:proofErr w:type="spellStart"/>
+      <w:r>
+        <w:rPr>
+          <w:rFonts w:ascii="Arial" w:hAnsi="Arial" w:cs="Arial"/>
+          <w:sz w:val="24"/>
+          <w:szCs w:val="24"/>
+        </w:rPr>
+        <w:t>UpdateStats</w:t>
+      </w:r>
+      <w:proofErr w:type="spellEnd"/>
+      <w:r>
+        <w:rPr>
+          <w:rFonts w:ascii="Arial" w:hAnsi="Arial" w:cs="Arial"/>
+          <w:sz w:val="24"/>
+          <w:szCs w:val="24"/>
+        </w:rPr>
+        <w:t xml:space="preserve"> Primary Scenario </w:t>
       </w:r>
     </w:p>
     <w:p>
@@ -2924,7 +3087,24 @@
           <w:szCs w:val="24"/>
         </w:rPr>
         <w:tab/>
-        <w:t xml:space="preserve">UpdateStats happens when the game end, and the Victory Box appears. The game would update all robot team’s statistics, individual robot survived and destroyed, team win or lost, damage inflicted </w:t>
+      </w:r>
+      <w:proofErr w:type="spellStart"/>
+      <w:r>
+        <w:rPr>
+          <w:rFonts w:ascii="Arial" w:hAnsi="Arial" w:cs="Arial"/>
+          <w:sz w:val="24"/>
+          <w:szCs w:val="24"/>
+        </w:rPr>
+        <w:t>UpdateStats</w:t>
+      </w:r>
+      <w:proofErr w:type="spellEnd"/>
+      <w:r>
+        <w:rPr>
+          <w:rFonts w:ascii="Arial" w:hAnsi="Arial" w:cs="Arial"/>
+          <w:sz w:val="24"/>
+          <w:szCs w:val="24"/>
+        </w:rPr>
+        <w:t xml:space="preserve"> happens when the game end, and the Victory Box appears. The game would update all robot team’s statistics, individual robot survived and destroyed, team win or lost, damage inflicted </w:t>
       </w:r>
       <w:r>
         <w:rPr>
@@ -2946,7 +3126,7 @@
 </file>
 
 <file path=word/numbering.xml><?xml version="1.0" encoding="utf-8"?>
-<w:numbering xmlns:wpc="http://schemas.microsoft.com/office/word/2010/wordprocessingCanvas" xmlns:mc="http://schemas.openxmlformats.org/markup-compatibility/2006" xmlns:o="urn:schemas-microsoft-com:office:office" xmlns:r="http://schemas.openxmlformats.org/officeDocument/2006/relationships" xmlns:m="http://schemas.openxmlformats.org/officeDocument/2006/math" xmlns:v="urn:schemas-microsoft-com:vml" xmlns:wp14="http://schemas.microsoft.com/office/word/2010/wordprocessingDrawing" xmlns:wp="http://schemas.openxmlformats.org/drawingml/2006/wordprocessingDrawing" xmlns:w10="urn:schemas-microsoft-com:office:word" xmlns:w="http://schemas.openxmlformats.org/wordprocessingml/2006/main" xmlns:w14="http://schemas.microsoft.com/office/word/2010/wordml" xmlns:w15="http://schemas.microsoft.com/office/word/2012/wordml" xmlns:wpg="http://schemas.microsoft.com/office/word/2010/wordprocessingGroup" xmlns:wpi="http://schemas.microsoft.com/office/word/2010/wordprocessingInk" xmlns:wne="http://schemas.microsoft.com/office/word/2006/wordml" xmlns:wps="http://schemas.microsoft.com/office/word/2010/wordprocessingShape" mc:Ignorable="w14 w15 wp14">
+<w:numbering xmlns:wpc="http://schemas.microsoft.com/office/word/2010/wordprocessingCanvas" xmlns:cx="http://schemas.microsoft.com/office/drawing/2014/chartex" xmlns:cx1="http://schemas.microsoft.com/office/drawing/2015/9/8/chartex" xmlns:cx2="http://schemas.microsoft.com/office/drawing/2015/10/21/chartex" xmlns:mc="http://schemas.openxmlformats.org/markup-compatibility/2006" xmlns:o="urn:schemas-microsoft-com:office:office" xmlns:r="http://schemas.openxmlformats.org/officeDocument/2006/relationships" xmlns:m="http://schemas.openxmlformats.org/officeDocument/2006/math" xmlns:v="urn:schemas-microsoft-com:vml" xmlns:wp14="http://schemas.microsoft.com/office/word/2010/wordprocessingDrawing" xmlns:wp="http://schemas.openxmlformats.org/drawingml/2006/wordprocessingDrawing" xmlns:w10="urn:schemas-microsoft-com:office:word" xmlns:w="http://schemas.openxmlformats.org/wordprocessingml/2006/main" xmlns:w14="http://schemas.microsoft.com/office/word/2010/wordml" xmlns:w15="http://schemas.microsoft.com/office/word/2012/wordml" xmlns:w16se="http://schemas.microsoft.com/office/word/2015/wordml/symex" xmlns:wpg="http://schemas.microsoft.com/office/word/2010/wordprocessingGroup" xmlns:wpi="http://schemas.microsoft.com/office/word/2010/wordprocessingInk" xmlns:wne="http://schemas.microsoft.com/office/word/2006/wordml" xmlns:wps="http://schemas.microsoft.com/office/word/2010/wordprocessingShape" mc:Ignorable="w14 w15 w16se wp14">
   <w:abstractNum w:abstractNumId="0" w15:restartNumberingAfterBreak="0">
     <w:nsid w:val="02773276"/>
     <w:multiLevelType w:val="hybridMultilevel"/>
@@ -5252,7 +5432,7 @@
 </file>
 
 <file path=word/styles.xml><?xml version="1.0" encoding="utf-8"?>
-<w:styles xmlns:mc="http://schemas.openxmlformats.org/markup-compatibility/2006" xmlns:r="http://schemas.openxmlformats.org/officeDocument/2006/relationships" xmlns:w="http://schemas.openxmlformats.org/wordprocessingml/2006/main" xmlns:w14="http://schemas.microsoft.com/office/word/2010/wordml" xmlns:w15="http://schemas.microsoft.com/office/word/2012/wordml" mc:Ignorable="w14 w15">
+<w:styles xmlns:mc="http://schemas.openxmlformats.org/markup-compatibility/2006" xmlns:r="http://schemas.openxmlformats.org/officeDocument/2006/relationships" xmlns:w="http://schemas.openxmlformats.org/wordprocessingml/2006/main" xmlns:w14="http://schemas.microsoft.com/office/word/2010/wordml" xmlns:w15="http://schemas.microsoft.com/office/word/2012/wordml" xmlns:w16se="http://schemas.microsoft.com/office/word/2015/wordml/symex" mc:Ignorable="w14 w15 w16se">
   <w:docDefaults>
     <w:rPrDefault>
       <w:rPr>
@@ -5268,7 +5448,7 @@
       </w:pPr>
     </w:pPrDefault>
   </w:docDefaults>
-  <w:latentStyles w:defLockedState="0" w:defUIPriority="99" w:defSemiHidden="0" w:defUnhideWhenUsed="0" w:defQFormat="0" w:count="371">
+  <w:latentStyles w:defLockedState="0" w:defUIPriority="99" w:defSemiHidden="0" w:defUnhideWhenUsed="0" w:defQFormat="0" w:count="372">
     <w:lsdException w:name="Normal" w:uiPriority="0" w:qFormat="1"/>
     <w:lsdException w:name="heading 1" w:uiPriority="9" w:qFormat="1"/>
     <w:lsdException w:name="heading 2" w:semiHidden="1" w:uiPriority="9" w:unhideWhenUsed="1" w:qFormat="1"/>
@@ -5374,7 +5554,6 @@
     <w:lsdException w:name="HTML Sample" w:semiHidden="1" w:unhideWhenUsed="1"/>
     <w:lsdException w:name="HTML Typewriter" w:semiHidden="1" w:unhideWhenUsed="1"/>
     <w:lsdException w:name="HTML Variable" w:semiHidden="1" w:unhideWhenUsed="1"/>
-    <w:lsdException w:name="Normal Table" w:semiHidden="1" w:unhideWhenUsed="1"/>
     <w:lsdException w:name="annotation subject" w:semiHidden="1" w:unhideWhenUsed="1"/>
     <w:lsdException w:name="No List" w:semiHidden="1" w:unhideWhenUsed="1"/>
     <w:lsdException w:name="Outline List 1" w:semiHidden="1" w:unhideWhenUsed="1"/>
@@ -5421,10 +5600,8 @@
     <w:lsdException w:name="Table Subtle 2" w:semiHidden="1" w:unhideWhenUsed="1"/>
     <w:lsdException w:name="Table Web 1" w:semiHidden="1" w:unhideWhenUsed="1"/>
     <w:lsdException w:name="Table Web 2" w:semiHidden="1" w:unhideWhenUsed="1"/>
-    <w:lsdException w:name="Table Web 3" w:semiHidden="1" w:unhideWhenUsed="1"/>
     <w:lsdException w:name="Balloon Text" w:semiHidden="1" w:unhideWhenUsed="1"/>
     <w:lsdException w:name="Table Grid" w:uiPriority="39"/>
-    <w:lsdException w:name="Table Theme" w:semiHidden="1" w:unhideWhenUsed="1"/>
     <w:lsdException w:name="Placeholder Text" w:semiHidden="1"/>
     <w:lsdException w:name="No Spacing" w:uiPriority="1" w:qFormat="1"/>
     <w:lsdException w:name="Light Shading" w:uiPriority="60"/>
@@ -5640,6 +5817,7 @@
     <w:lsdException w:name="List Table 5 Dark Accent 6" w:uiPriority="50"/>
     <w:lsdException w:name="List Table 6 Colorful Accent 6" w:uiPriority="51"/>
     <w:lsdException w:name="List Table 7 Colorful Accent 6" w:uiPriority="52"/>
+    <w:lsdException w:name="Mention" w:semiHidden="1" w:unhideWhenUsed="1"/>
   </w:latentStyles>
   <w:style w:type="paragraph" w:default="1" w:styleId="Normal">
     <w:name w:val="Normal"/>

</xml_diff>